<commit_message>
mergedoc is generic not dependent on the structure of the frozen data.
</commit_message>
<xml_diff>
--- a/tests/resources/msword/DocSection_two_level_fields.docx
+++ b/tests/resources/msword/DocSection_two_level_fields.docx
@@ -7,7 +7,7 @@
         <w:pStyle w:val="Heading1"/>
         <w:numPr>
           <w:ilvl w:val="0"/>
-          <w:numId w:val="2"/>
+          <w:numId w:val="1"/>
         </w:numPr>
         <w:bidi w:val="0"/>
         <w:spacing w:before="240" w:after="120"/>
@@ -24,7 +24,7 @@
       </w:r>
       <w:r>
         <w:rPr/>
-        <w:instrText xml:space="preserve"> MERGEFIELD system-requirement.id </w:instrText>
+        <w:instrText xml:space="preserve"> MERGEFIELD user-need.internal_id </w:instrText>
       </w:r>
       <w:r>
         <w:rPr/>
@@ -32,7 +32,7 @@
       </w:r>
       <w:r>
         <w:rPr/>
-        <w:t>&lt;system-requirement.id&gt;</w:t>
+        <w:t>&lt;user-need.internal_id&gt;</w:t>
       </w:r>
       <w:r>
         <w:rPr/>
@@ -44,7 +44,7 @@
         <w:pStyle w:val="Heading2"/>
         <w:numPr>
           <w:ilvl w:val="1"/>
-          <w:numId w:val="2"/>
+          <w:numId w:val="1"/>
         </w:numPr>
         <w:rPr/>
       </w:pPr>
@@ -54,7 +54,7 @@
       </w:r>
       <w:r>
         <w:rPr/>
-        <w:instrText xml:space="preserve"> MERGEFIELD system-requirement.name </w:instrText>
+        <w:instrText xml:space="preserve"> MERGEFIELD user-need.title </w:instrText>
       </w:r>
       <w:r>
         <w:rPr/>
@@ -62,7 +62,7 @@
       </w:r>
       <w:r>
         <w:rPr/>
-        <w:t>&lt;system-requirement.name&gt;</w:t>
+        <w:t>&lt;user-need.title&gt;</w:t>
       </w:r>
       <w:r>
         <w:rPr/>
@@ -80,7 +80,7 @@
       </w:r>
       <w:r>
         <w:rPr/>
-        <w:instrText xml:space="preserve"> MERGEFIELD system-requirement.description </w:instrText>
+        <w:instrText xml:space="preserve"> MERGEFIELD user-need.description </w:instrText>
       </w:r>
       <w:r>
         <w:rPr/>
@@ -88,7 +88,7 @@
       </w:r>
       <w:r>
         <w:rPr/>
-        <w:t>&lt;system-requirement.description&gt;</w:t>
+        <w:t>&lt;user-need.description&gt;</w:t>
       </w:r>
       <w:r>
         <w:rPr/>
@@ -100,7 +100,7 @@
         <w:pStyle w:val="Heading3"/>
         <w:numPr>
           <w:ilvl w:val="2"/>
-          <w:numId w:val="2"/>
+          <w:numId w:val="1"/>
         </w:numPr>
         <w:rPr/>
       </w:pPr>
@@ -114,7 +114,7 @@
         <w:pStyle w:val="Heading3"/>
         <w:numPr>
           <w:ilvl w:val="2"/>
-          <w:numId w:val="2"/>
+          <w:numId w:val="1"/>
         </w:numPr>
         <w:rPr/>
       </w:pPr>
@@ -124,7 +124,7 @@
       </w:r>
       <w:r>
         <w:rPr/>
-        <w:instrText xml:space="preserve"> MERGEFIELD software-requirement.id </w:instrText>
+        <w:instrText xml:space="preserve"> MERGEFIELD requirement.internal_id </w:instrText>
       </w:r>
       <w:r>
         <w:rPr/>
@@ -132,7 +132,7 @@
       </w:r>
       <w:r>
         <w:rPr/>
-        <w:t>&lt;software-requirement.id&gt;</w:t>
+        <w:t>&lt;requirement.internal_id&gt;</w:t>
       </w:r>
       <w:r>
         <w:rPr/>
@@ -148,7 +148,7 @@
       </w:r>
       <w:r>
         <w:rPr/>
-        <w:instrText xml:space="preserve"> MERGEFIELD software-requirement.name </w:instrText>
+        <w:instrText xml:space="preserve"> MERGEFIELD requirement.title </w:instrText>
       </w:r>
       <w:r>
         <w:rPr/>
@@ -156,7 +156,7 @@
       </w:r>
       <w:r>
         <w:rPr/>
-        <w:t>&lt;software-requirement.name&gt;</w:t>
+        <w:t>&lt;requirement.title&gt;</w:t>
       </w:r>
       <w:r>
         <w:rPr/>
@@ -174,7 +174,7 @@
       </w:r>
       <w:r>
         <w:rPr/>
-        <w:instrText xml:space="preserve"> MERGEFIELD software-requirement.description </w:instrText>
+        <w:instrText xml:space="preserve"> MERGEFIELD requirement.description </w:instrText>
       </w:r>
       <w:r>
         <w:rPr/>
@@ -182,7 +182,7 @@
       </w:r>
       <w:r>
         <w:rPr/>
-        <w:t>&lt;software-requirement.description&gt;</w:t>
+        <w:t>&lt;requirement.description&gt;</w:t>
       </w:r>
       <w:r>
         <w:rPr/>
@@ -194,7 +194,7 @@
         <w:pStyle w:val="Heading1"/>
         <w:numPr>
           <w:ilvl w:val="0"/>
-          <w:numId w:val="2"/>
+          <w:numId w:val="1"/>
         </w:numPr>
         <w:bidi w:val="0"/>
         <w:jc w:val="left"/>
@@ -202,11 +202,7 @@
       </w:pPr>
       <w:r>
         <w:rPr/>
-        <w:t>A</w:t>
-      </w:r>
-      <w:r>
-        <w:rPr/>
-        <w:t>fterword</w:t>
+        <w:t>Afterword</w:t>
       </w:r>
     </w:p>
     <w:p>
@@ -265,6 +261,7 @@
         </w:tabs>
         <w:ind w:left="0" w:hanging="0"/>
       </w:pPr>
+      <w:rPr/>
     </w:lvl>
     <w:lvl w:ilvl="1">
       <w:start w:val="1"/>
@@ -278,6 +275,7 @@
         </w:tabs>
         <w:ind w:left="0" w:hanging="0"/>
       </w:pPr>
+      <w:rPr/>
     </w:lvl>
     <w:lvl w:ilvl="2">
       <w:start w:val="1"/>
@@ -291,6 +289,7 @@
         </w:tabs>
         <w:ind w:left="0" w:hanging="0"/>
       </w:pPr>
+      <w:rPr/>
     </w:lvl>
     <w:lvl w:ilvl="3">
       <w:start w:val="1"/>
@@ -304,6 +303,7 @@
         </w:tabs>
         <w:ind w:left="0" w:hanging="0"/>
       </w:pPr>
+      <w:rPr/>
     </w:lvl>
     <w:lvl w:ilvl="4">
       <w:start w:val="1"/>
@@ -317,6 +317,7 @@
         </w:tabs>
         <w:ind w:left="0" w:hanging="0"/>
       </w:pPr>
+      <w:rPr/>
     </w:lvl>
     <w:lvl w:ilvl="5">
       <w:start w:val="1"/>
@@ -330,6 +331,7 @@
         </w:tabs>
         <w:ind w:left="0" w:hanging="0"/>
       </w:pPr>
+      <w:rPr/>
     </w:lvl>
     <w:lvl w:ilvl="6">
       <w:start w:val="1"/>
@@ -343,6 +345,7 @@
         </w:tabs>
         <w:ind w:left="0" w:hanging="0"/>
       </w:pPr>
+      <w:rPr/>
     </w:lvl>
     <w:lvl w:ilvl="7">
       <w:start w:val="1"/>
@@ -356,6 +359,7 @@
         </w:tabs>
         <w:ind w:left="0" w:hanging="0"/>
       </w:pPr>
+      <w:rPr/>
     </w:lvl>
     <w:lvl w:ilvl="8">
       <w:start w:val="1"/>
@@ -369,6 +373,7 @@
         </w:tabs>
         <w:ind w:left="0" w:hanging="0"/>
       </w:pPr>
+      <w:rPr/>
     </w:lvl>
   </w:abstractNum>
   <w:abstractNum w:abstractNumId="2">
@@ -384,7 +389,6 @@
         </w:tabs>
         <w:ind w:left="0" w:hanging="0"/>
       </w:pPr>
-      <w:rPr/>
     </w:lvl>
     <w:lvl w:ilvl="1">
       <w:start w:val="1"/>
@@ -398,7 +402,6 @@
         </w:tabs>
         <w:ind w:left="0" w:hanging="0"/>
       </w:pPr>
-      <w:rPr/>
     </w:lvl>
     <w:lvl w:ilvl="2">
       <w:start w:val="1"/>
@@ -412,7 +415,6 @@
         </w:tabs>
         <w:ind w:left="0" w:hanging="0"/>
       </w:pPr>
-      <w:rPr/>
     </w:lvl>
     <w:lvl w:ilvl="3">
       <w:start w:val="1"/>
@@ -426,7 +428,6 @@
         </w:tabs>
         <w:ind w:left="0" w:hanging="0"/>
       </w:pPr>
-      <w:rPr/>
     </w:lvl>
     <w:lvl w:ilvl="4">
       <w:start w:val="1"/>
@@ -440,7 +441,6 @@
         </w:tabs>
         <w:ind w:left="0" w:hanging="0"/>
       </w:pPr>
-      <w:rPr/>
     </w:lvl>
     <w:lvl w:ilvl="5">
       <w:start w:val="1"/>
@@ -454,7 +454,6 @@
         </w:tabs>
         <w:ind w:left="0" w:hanging="0"/>
       </w:pPr>
-      <w:rPr/>
     </w:lvl>
     <w:lvl w:ilvl="6">
       <w:start w:val="1"/>
@@ -468,7 +467,6 @@
         </w:tabs>
         <w:ind w:left="0" w:hanging="0"/>
       </w:pPr>
-      <w:rPr/>
     </w:lvl>
     <w:lvl w:ilvl="7">
       <w:start w:val="1"/>
@@ -482,7 +480,6 @@
         </w:tabs>
         <w:ind w:left="0" w:hanging="0"/>
       </w:pPr>
-      <w:rPr/>
     </w:lvl>
     <w:lvl w:ilvl="8">
       <w:start w:val="1"/>
@@ -496,7 +493,6 @@
         </w:tabs>
         <w:ind w:left="0" w:hanging="0"/>
       </w:pPr>
-      <w:rPr/>
     </w:lvl>
   </w:abstractNum>
   <w:num w:numId="1">
@@ -553,7 +549,7 @@
     <w:pPr>
       <w:numPr>
         <w:ilvl w:val="0"/>
-        <w:numId w:val="2"/>
+        <w:numId w:val="1"/>
       </w:numPr>
       <w:spacing w:before="240" w:after="120"/>
       <w:outlineLvl w:val="0"/>
@@ -573,7 +569,7 @@
     <w:pPr>
       <w:numPr>
         <w:ilvl w:val="1"/>
-        <w:numId w:val="2"/>
+        <w:numId w:val="1"/>
       </w:numPr>
       <w:spacing w:before="200" w:after="120"/>
       <w:outlineLvl w:val="1"/>
@@ -593,7 +589,7 @@
     <w:pPr>
       <w:numPr>
         <w:ilvl w:val="2"/>
-        <w:numId w:val="2"/>
+        <w:numId w:val="1"/>
       </w:numPr>
       <w:spacing w:before="140" w:after="120"/>
       <w:outlineLvl w:val="2"/>

</xml_diff>

<commit_message>
Design Outputs in release docs Including links to requirements.
</commit_message>
<xml_diff>
--- a/tests/resources/msword/DocSection_two_level_fields.docx
+++ b/tests/resources/msword/DocSection_two_level_fields.docx
@@ -107,6 +107,190 @@
       <w:r>
         <w:rPr/>
         <w:t>Implemented by the following software requirements:</w:t>
+      </w:r>
+    </w:p>
+    <w:p>
+      <w:pPr>
+        <w:pStyle w:val="Heading3"/>
+        <w:numPr>
+          <w:ilvl w:val="2"/>
+          <w:numId w:val="1"/>
+        </w:numPr>
+        <w:rPr/>
+      </w:pPr>
+      <w:r>
+        <w:rPr/>
+        <w:fldChar w:fldCharType="begin"/>
+      </w:r>
+      <w:r>
+        <w:rPr/>
+        <w:instrText xml:space="preserve"> MERGEFIELD requirement.internal_id </w:instrText>
+      </w:r>
+      <w:r>
+        <w:rPr/>
+        <w:fldChar w:fldCharType="separate"/>
+      </w:r>
+      <w:r>
+        <w:rPr/>
+        <w:t>&lt;requirement.internal_id&gt;</w:t>
+      </w:r>
+      <w:r>
+        <w:rPr/>
+        <w:fldChar w:fldCharType="end"/>
+      </w:r>
+      <w:r>
+        <w:rPr/>
+        <w:t xml:space="preserve">: </w:t>
+      </w:r>
+      <w:r>
+        <w:rPr/>
+        <w:fldChar w:fldCharType="begin"/>
+      </w:r>
+      <w:r>
+        <w:rPr/>
+        <w:instrText xml:space="preserve"> MERGEFIELD requirement.title </w:instrText>
+      </w:r>
+      <w:r>
+        <w:rPr/>
+        <w:fldChar w:fldCharType="separate"/>
+      </w:r>
+      <w:r>
+        <w:rPr/>
+        <w:t>&lt;requirement.title&gt;</w:t>
+      </w:r>
+      <w:r>
+        <w:rPr/>
+        <w:fldChar w:fldCharType="end"/>
+      </w:r>
+    </w:p>
+    <w:p>
+      <w:pPr>
+        <w:pStyle w:val="TextBody"/>
+        <w:rPr/>
+      </w:pPr>
+      <w:r>
+        <w:rPr/>
+        <w:fldChar w:fldCharType="begin"/>
+      </w:r>
+      <w:r>
+        <w:rPr/>
+        <w:instrText xml:space="preserve"> MERGEFIELD requirement.description </w:instrText>
+      </w:r>
+      <w:r>
+        <w:rPr/>
+        <w:fldChar w:fldCharType="separate"/>
+      </w:r>
+      <w:r>
+        <w:rPr/>
+        <w:t>&lt;requirement.description&gt;</w:t>
+      </w:r>
+      <w:r>
+        <w:rPr/>
+        <w:fldChar w:fldCharType="end"/>
+      </w:r>
+    </w:p>
+    <w:p>
+      <w:pPr>
+        <w:pStyle w:val="Heading1"/>
+        <w:numPr>
+          <w:ilvl w:val="0"/>
+          <w:numId w:val="1"/>
+        </w:numPr>
+        <w:bidi w:val="0"/>
+        <w:spacing w:before="240" w:after="120"/>
+        <w:jc w:val="left"/>
+        <w:rPr/>
+      </w:pPr>
+      <w:r>
+        <w:rPr/>
+        <w:t xml:space="preserve">Pull request </w:t>
+      </w:r>
+      <w:r>
+        <w:rPr/>
+        <w:fldChar w:fldCharType="begin"/>
+      </w:r>
+      <w:r>
+        <w:rPr/>
+        <w:instrText xml:space="preserve"> MERGEFIELD design-output.internal_id </w:instrText>
+      </w:r>
+      <w:r>
+        <w:rPr/>
+        <w:fldChar w:fldCharType="separate"/>
+      </w:r>
+      <w:r>
+        <w:rPr/>
+        <w:t>&lt;design-output.internal_id&gt;</w:t>
+      </w:r>
+      <w:r>
+        <w:rPr/>
+        <w:fldChar w:fldCharType="end"/>
+      </w:r>
+      <w:r>
+        <w:rPr/>
+        <w:t xml:space="preserve">: </w:t>
+      </w:r>
+      <w:r>
+        <w:rPr/>
+        <w:fldChar w:fldCharType="begin"/>
+      </w:r>
+      <w:r>
+        <w:rPr/>
+        <w:instrText xml:space="preserve"> MERGEFIELD design-output.title </w:instrText>
+      </w:r>
+      <w:r>
+        <w:rPr/>
+        <w:fldChar w:fldCharType="separate"/>
+      </w:r>
+      <w:r>
+        <w:rPr/>
+        <w:t>&lt;design-output.title&gt;</w:t>
+      </w:r>
+      <w:r>
+        <w:rPr/>
+        <w:fldChar w:fldCharType="end"/>
+      </w:r>
+    </w:p>
+    <w:p>
+      <w:pPr>
+        <w:pStyle w:val="TextBody"/>
+        <w:bidi w:val="0"/>
+        <w:spacing w:before="240" w:after="120"/>
+        <w:jc w:val="left"/>
+        <w:rPr/>
+      </w:pPr>
+      <w:r>
+        <w:rPr/>
+        <w:fldChar w:fldCharType="begin"/>
+      </w:r>
+      <w:r>
+        <w:rPr/>
+        <w:instrText xml:space="preserve"> MERGEFIELD design-output.description </w:instrText>
+      </w:r>
+      <w:r>
+        <w:rPr/>
+        <w:fldChar w:fldCharType="separate"/>
+      </w:r>
+      <w:r>
+        <w:rPr/>
+        <w:t>&lt;design-output.description&gt;</w:t>
+      </w:r>
+      <w:r>
+        <w:rPr/>
+        <w:fldChar w:fldCharType="end"/>
+      </w:r>
+    </w:p>
+    <w:p>
+      <w:pPr>
+        <w:pStyle w:val="Heading3"/>
+        <w:numPr>
+          <w:ilvl w:val="2"/>
+          <w:numId w:val="1"/>
+        </w:numPr>
+        <w:rPr/>
+      </w:pPr>
+      <w:r>
+        <w:rPr/>
+        <w:t>Implement the following software requirements:</w:t>
       </w:r>
     </w:p>
     <w:p>

</xml_diff>